<commit_message>
Corrected a spelling mistake
</commit_message>
<xml_diff>
--- a/Read Me.docx
+++ b/Read Me.docx
@@ -48,7 +48,33 @@
         <w:rPr>
           <w:lang w:val="en-US"/>
         </w:rPr>
-        <w:t>In order to set up this website. You would need to put it on a virtual environment such as the LAMP stack. Move the folder with your other projects on your virtual server. You would be able to access it in the browser by typing htttp://localohst/city-university/</w:t>
+        <w:t xml:space="preserve">In order to set up this website. You would need to put it on a virtual environment such as the LAMP stack. Move the folder with your other projects on your virtual server. You would be able to access it in the browser by </w:t>
+      </w:r>
+      <w:r>
+        <w:rPr>
+          <w:lang w:val="en-US"/>
+        </w:rPr>
+        <w:t>typing htttp://local</w:t>
+      </w:r>
+      <w:r>
+        <w:rPr>
+          <w:lang w:val="en-US"/>
+        </w:rPr>
+        <w:t>h</w:t>
+      </w:r>
+      <w:r>
+        <w:rPr>
+          <w:lang w:val="en-US"/>
+        </w:rPr>
+        <w:t>o</w:t>
+      </w:r>
+      <w:bookmarkStart w:id="0" w:name="_GoBack"/>
+      <w:bookmarkEnd w:id="0"/>
+      <w:r>
+        <w:rPr>
+          <w:lang w:val="en-US"/>
+        </w:rPr>
+        <w:t>st/city-university/</w:t>
       </w:r>
     </w:p>
     <w:p>
@@ -247,8 +273,6 @@
         </w:rPr>
         <w:t xml:space="preserve"> You can see how it was built before in the old_index file and you can see the difference for yourself.</w:t>
       </w:r>
-      <w:bookmarkStart w:id="0" w:name="_GoBack"/>
-      <w:bookmarkEnd w:id="0"/>
     </w:p>
     <w:sectPr>
       <w:pgSz w:w="12240" w:h="15840"/>

</xml_diff>